<commit_message>
diario e mappa generata sotto e un po laterale ma non funzionante
</commit_message>
<xml_diff>
--- a/4_Diari/2022-10-14_Diario_ChristianMonga.docx
+++ b/4_Diari/2022-10-14_Diario_ChristianMonga.docx
@@ -316,15 +316,20 @@
               <w:rPr>
                 <w:rFonts w:ascii="Arial" w:hAnsi="Arial" w:cs="Arial"/>
               </w:rPr>
-              <w:t xml:space="preserve"> (molto basilare</w:t>
+              <w:t xml:space="preserve"> (molto basilare)</w:t>
             </w:r>
-            <w:bookmarkStart w:id="3" w:name="_GoBack"/>
-            <w:bookmarkEnd w:id="3"/>
+          </w:p>
+          <w:p>
+            <w:pPr>
+              <w:rPr>
+                <w:rFonts w:ascii="Arial" w:hAnsi="Arial" w:cs="Arial"/>
+              </w:rPr>
+            </w:pPr>
             <w:r>
               <w:rPr>
                 <w:rFonts w:ascii="Arial" w:hAnsi="Arial" w:cs="Arial"/>
               </w:rPr>
-              <w:t>)</w:t>
+              <w:t>Riuscito a far generare la mappa sotto al personaggio, solo verticalmente</w:t>
             </w:r>
           </w:p>
         </w:tc>
@@ -433,6 +438,12 @@
                 <w:rFonts w:ascii="Arial" w:hAnsi="Arial" w:cs="Arial"/>
               </w:rPr>
             </w:pPr>
+            <w:r>
+              <w:rPr>
+                <w:rFonts w:ascii="Arial" w:hAnsi="Arial" w:cs="Arial"/>
+              </w:rPr>
+              <w:t xml:space="preserve">Sono un po’ indietro perché dovrei aver completato la mappa ma funziona solo parzialmente, in compenso ho già fissato la videocamera sul player e ho già fatto dei minimi movimenti </w:t>
+            </w:r>
           </w:p>
         </w:tc>
       </w:tr>
@@ -488,6 +499,14 @@
                 <w:rFonts w:ascii="Arial" w:hAnsi="Arial" w:cs="Arial"/>
               </w:rPr>
             </w:pPr>
+            <w:r>
+              <w:rPr>
+                <w:rFonts w:ascii="Arial" w:hAnsi="Arial" w:cs="Arial"/>
+              </w:rPr>
+              <w:t>Finire la generazione, mettere le collisioni agli ostacoli e al player</w:t>
+            </w:r>
+            <w:bookmarkStart w:id="3" w:name="_GoBack"/>
+            <w:bookmarkEnd w:id="3"/>
           </w:p>
         </w:tc>
       </w:tr>
@@ -4155,7 +4174,7 @@
 </file>
 
 <file path=customXml/itemProps1.xml><?xml version="1.0" encoding="utf-8"?>
-<ds:datastoreItem xmlns:ds="http://schemas.openxmlformats.org/officeDocument/2006/customXml" ds:itemID="{02B7AA0F-66D9-4124-BB56-2BD55812A0CF}">
+<ds:datastoreItem xmlns:ds="http://schemas.openxmlformats.org/officeDocument/2006/customXml" ds:itemID="{99F4F989-0378-448C-A0CE-8554DC84476F}">
   <ds:schemaRefs>
     <ds:schemaRef ds:uri="http://schemas.openxmlformats.org/officeDocument/2006/bibliography"/>
   </ds:schemaRefs>

</xml_diff>